<commit_message>
add SPM tut H (DCM4EEG) + K (rDCM)
</commit_message>
<xml_diff>
--- a/CPCZurich2022_TutorialH_DCMforEEG_InstallationGuide.docx
+++ b/CPCZurich2022_TutorialH_DCMforEEG_InstallationGuide.docx
@@ -1121,8 +1121,580 @@
           <w:rFonts w:ascii="Helvetica Light" w:hAnsi="Helvetica Light"/>
         </w:rPr>
       </w:pPr>
+    </w:p>
+    <w:p>
+      <w:pPr>
+        <w:spacing w:line="360" w:lineRule="auto"/>
+        <w:jc w:val="both"/>
+        <w:rPr>
+          <w:rFonts w:ascii="Helvetica Light" w:hAnsi="Helvetica Light"/>
+        </w:rPr>
+      </w:pPr>
+      <w:r>
+        <w:rPr>
+          <w:rFonts w:ascii="Helvetica Light" w:hAnsi="Helvetica Light"/>
+        </w:rPr>
+        <w:t>If you have trouble getting to this point before the Practical Tutorial Session, please</w:t>
+      </w:r>
+      <w:r>
+        <w:rPr>
+          <w:rFonts w:ascii="Helvetica Light" w:hAnsi="Helvetica Light"/>
+        </w:rPr>
+        <w:t xml:space="preserve"> consult the </w:t>
+      </w:r>
+      <w:r>
+        <w:rPr>
+          <w:rFonts w:ascii="Helvetica Light" w:hAnsi="Helvetica Light"/>
+          <w:b/>
+        </w:rPr>
+        <w:t>#tutorial-helpdesk channel on Slack</w:t>
+      </w:r>
+      <w:r>
+        <w:rPr>
+          <w:rFonts w:ascii="Helvetica Light" w:hAnsi="Helvetica Light"/>
+        </w:rPr>
+        <w:t>. You will be given access to the CPC Slack workspace at the beginning of the course. Check if anyone has had the same issue and has managed to solve it and how. If no one else has encountered the same problem, post your question.</w:t>
+      </w:r>
+      <w:r>
+        <w:rPr>
+          <w:rFonts w:ascii="Helvetica Light" w:hAnsi="Helvetica Light"/>
+        </w:rPr>
+        <w:t xml:space="preserve"> </w:t>
+      </w:r>
+      <w:r>
+        <w:rPr>
+          <w:rFonts w:ascii="Helvetica Light" w:hAnsi="Helvetica Light"/>
+          <w:b/>
+        </w:rPr>
+        <w:t>Alex</w:t>
+      </w:r>
+      <w:r>
+        <w:rPr>
+          <w:rFonts w:ascii="Helvetica Light" w:hAnsi="Helvetica Light"/>
+          <w:b/>
+        </w:rPr>
+        <w:t xml:space="preserve"> </w:t>
+      </w:r>
+      <w:r>
+        <w:rPr>
+          <w:rFonts w:ascii="Helvetica Light" w:hAnsi="Helvetica Light"/>
+        </w:rPr>
+        <w:t>will be monitoring the channel and providing support. In addition, g</w:t>
+      </w:r>
+      <w:r>
+        <w:rPr>
+          <w:rFonts w:ascii="Helvetica Light" w:hAnsi="Helvetica Light"/>
+        </w:rPr>
+        <w:t xml:space="preserve">iven the volume of attendees this year, </w:t>
+      </w:r>
+      <w:r>
+        <w:rPr>
+          <w:rFonts w:ascii="Helvetica Light" w:hAnsi="Helvetica Light"/>
+        </w:rPr>
+        <w:t>we would be really grateful if you could</w:t>
+      </w:r>
+      <w:r>
+        <w:rPr>
+          <w:rFonts w:ascii="Helvetica Light" w:hAnsi="Helvetica Light"/>
+        </w:rPr>
+        <w:t xml:space="preserve"> </w:t>
+      </w:r>
+      <w:r>
+        <w:rPr>
+          <w:rFonts w:ascii="Helvetica Light" w:hAnsi="Helvetica Light"/>
+        </w:rPr>
+        <w:t>assist</w:t>
+      </w:r>
+      <w:r>
+        <w:rPr>
+          <w:rFonts w:ascii="Helvetica Light" w:hAnsi="Helvetica Light"/>
+        </w:rPr>
+        <w:t xml:space="preserve"> us by answering queries on Slack yourself if you </w:t>
+      </w:r>
+      <w:r>
+        <w:rPr>
+          <w:rFonts w:ascii="Helvetica Light" w:hAnsi="Helvetica Light"/>
+        </w:rPr>
+        <w:t>come across a problem you know and have solved.</w:t>
+      </w:r>
+    </w:p>
+    <w:p>
+      <w:pPr>
+        <w:spacing w:line="360" w:lineRule="auto"/>
+        <w:jc w:val="both"/>
+        <w:rPr>
+          <w:rFonts w:ascii="Helvetica Light" w:hAnsi="Helvetica Light"/>
+        </w:rPr>
+      </w:pPr>
+      <w:r>
+        <w:rPr>
+          <w:rFonts w:ascii="Helvetica Light" w:hAnsi="Helvetica Light"/>
+        </w:rPr>
+        <w:t xml:space="preserve">For those who need more personalized help, </w:t>
+      </w:r>
+      <w:r>
+        <w:rPr>
+          <w:rFonts w:ascii="Helvetica Light" w:hAnsi="Helvetica Light"/>
+        </w:rPr>
+        <w:t>Alex</w:t>
+      </w:r>
+      <w:r>
+        <w:rPr>
+          <w:rFonts w:ascii="Helvetica Light" w:hAnsi="Helvetica Light"/>
+        </w:rPr>
+        <w:t xml:space="preserve"> will be offering support </w:t>
+      </w:r>
+      <w:r>
+        <w:rPr>
+          <w:rFonts w:ascii="Helvetica Light" w:hAnsi="Helvetica Light"/>
+        </w:rPr>
+        <w:t>hours</w:t>
+      </w:r>
+      <w:r>
+        <w:rPr>
+          <w:rFonts w:ascii="Helvetica Light" w:hAnsi="Helvetica Light"/>
+        </w:rPr>
+        <w:t>. More information on the exact time will follow.</w:t>
+      </w:r>
+    </w:p>
+    <w:p>
+      <w:pPr>
+        <w:rPr>
+          <w:rFonts w:ascii="Helvetica Light" w:hAnsi="Helvetica Light"/>
+        </w:rPr>
+      </w:pPr>
+      <w:r>
+        <w:rPr>
+          <w:rFonts w:ascii="Helvetica Light" w:hAnsi="Helvetica Light"/>
+        </w:rPr>
+        <w:br w:type="page"/>
+      </w:r>
+    </w:p>
+    <w:p>
+      <w:pPr>
+        <w:pStyle w:val="NormalWeb"/>
+        <w:spacing w:beforeLines="20" w:before="48" w:beforeAutospacing="0" w:afterLines="20" w:after="48" w:afterAutospacing="0" w:line="360" w:lineRule="auto"/>
+        <w:jc w:val="both"/>
+        <w:rPr>
+          <w:rFonts w:ascii="Helvetica Light" w:eastAsiaTheme="minorHAnsi" w:hAnsi="Helvetica Light" w:cstheme="minorBidi"/>
+          <w:lang w:val="en-GB" w:eastAsia="en-US"/>
+        </w:rPr>
+      </w:pPr>
+      <w:r>
+        <w:rPr>
+          <w:rFonts w:ascii="Helvetica Light" w:eastAsiaTheme="minorHAnsi" w:hAnsi="Helvetica Light" w:cstheme="minorBidi"/>
+          <w:lang w:val="en-GB" w:eastAsia="en-US"/>
+        </w:rPr>
+        <w:lastRenderedPageBreak/>
+        <w:t>__________________________________________________________________________</w:t>
+      </w:r>
+    </w:p>
+    <w:p>
+      <w:pPr>
+        <w:pStyle w:val="NormalWeb"/>
+        <w:spacing w:beforeLines="20" w:before="48" w:beforeAutospacing="0" w:afterLines="20" w:after="48" w:afterAutospacing="0" w:line="360" w:lineRule="auto"/>
+        <w:jc w:val="both"/>
+        <w:rPr>
+          <w:rFonts w:ascii="Helvetica Light" w:eastAsiaTheme="minorHAnsi" w:hAnsi="Helvetica Light" w:cstheme="minorBidi"/>
+          <w:lang w:val="en-GB" w:eastAsia="en-US"/>
+        </w:rPr>
+      </w:pPr>
+    </w:p>
+    <w:p>
+      <w:pPr>
+        <w:spacing w:line="360" w:lineRule="auto"/>
+        <w:jc w:val="both"/>
+        <w:rPr>
+          <w:rFonts w:ascii="Helvetica Light" w:hAnsi="Helvetica Light"/>
+        </w:rPr>
+      </w:pPr>
+      <w:r>
+        <w:rPr>
+          <w:rFonts w:ascii="Helvetica Light" w:hAnsi="Helvetica Light"/>
+          <w:b/>
+        </w:rPr>
+        <w:t>If you have</w:t>
+      </w:r>
+      <w:r>
+        <w:rPr>
+          <w:rFonts w:ascii="Helvetica Light" w:hAnsi="Helvetica Light"/>
+          <w:b/>
+        </w:rPr>
+        <w:t xml:space="preserve"> the following</w:t>
+      </w:r>
+      <w:r>
+        <w:rPr>
+          <w:rFonts w:ascii="Helvetica Light" w:hAnsi="Helvetica Light"/>
+          <w:b/>
+        </w:rPr>
+        <w:t xml:space="preserve"> issues with MEX files on macOS Catalina</w:t>
+      </w:r>
+      <w:r>
+        <w:rPr>
+          <w:rFonts w:ascii="Helvetica Light" w:hAnsi="Helvetica Light"/>
+        </w:rPr>
+        <w:t>:</w:t>
+      </w:r>
+    </w:p>
+    <w:p>
+      <w:pPr>
+        <w:spacing w:line="360" w:lineRule="auto"/>
+        <w:jc w:val="both"/>
+        <w:rPr>
+          <w:rFonts w:ascii="Consolas" w:hAnsi="Consolas" w:cs="Consolas"/>
+        </w:rPr>
+      </w:pPr>
+      <w:r>
+        <w:rPr>
+          <w:rFonts w:ascii="Helvetica Light" w:hAnsi="Helvetica Light"/>
+        </w:rPr>
+        <w:t>"</w:t>
+      </w:r>
+      <w:proofErr w:type="gramStart"/>
+      <w:r>
+        <w:rPr>
+          <w:rFonts w:ascii="Consolas" w:hAnsi="Consolas" w:cs="Consolas"/>
+        </w:rPr>
+        <w:t>*.mexmaci</w:t>
+      </w:r>
+      <w:proofErr w:type="gramEnd"/>
+      <w:r>
+        <w:rPr>
+          <w:rFonts w:ascii="Consolas" w:hAnsi="Consolas" w:cs="Consolas"/>
+        </w:rPr>
+        <w:t>64" cannot be opened because the developer cannot be verified. macOS cannot verify that this app is free from malware</w:t>
+      </w:r>
+      <w:r>
+        <w:rPr>
+          <w:rFonts w:ascii="Helvetica Light" w:hAnsi="Helvetica Light"/>
+        </w:rPr>
+        <w:t>" or "</w:t>
+      </w:r>
+      <w:r>
+        <w:rPr>
+          <w:rFonts w:ascii="Consolas" w:hAnsi="Consolas" w:cs="Consolas"/>
+        </w:rPr>
+        <w:t>Code signature not valid for use in process using Library Validation: library load disallowed by system policy</w:t>
+      </w:r>
+      <w:r>
+        <w:rPr>
+          <w:rFonts w:ascii="Helvetica Light" w:hAnsi="Helvetica Light"/>
+        </w:rPr>
+        <w:t>"</w:t>
+      </w:r>
+    </w:p>
+    <w:p>
+      <w:pPr>
+        <w:spacing w:line="360" w:lineRule="auto"/>
+        <w:jc w:val="both"/>
+        <w:rPr>
+          <w:rFonts w:ascii="Helvetica Light" w:hAnsi="Helvetica Light"/>
+        </w:rPr>
+      </w:pPr>
+    </w:p>
+    <w:p>
+      <w:pPr>
+        <w:spacing w:line="360" w:lineRule="auto"/>
+        <w:jc w:val="both"/>
+        <w:rPr>
+          <w:rFonts w:ascii="Helvetica Light" w:hAnsi="Helvetica Light"/>
+        </w:rPr>
+      </w:pPr>
+      <w:r>
+        <w:rPr>
+          <w:rFonts w:ascii="Helvetica Light" w:hAnsi="Helvetica Light"/>
+        </w:rPr>
+        <w:t xml:space="preserve">Please open a Terminal and navigate to the folder where you placed your </w:t>
+      </w:r>
+      <w:r>
+        <w:rPr>
+          <w:rFonts w:ascii="Consolas" w:hAnsi="Consolas" w:cs="Consolas"/>
+        </w:rPr>
+        <w:t xml:space="preserve">spm12 </w:t>
+      </w:r>
+      <w:r>
+        <w:rPr>
+          <w:rFonts w:ascii="Helvetica Light" w:hAnsi="Helvetica Light"/>
+        </w:rPr>
+        <w:t>folder.</w:t>
+      </w:r>
+      <w:r>
+        <w:rPr>
+          <w:rFonts w:ascii="Helvetica Light" w:hAnsi="Helvetica Light"/>
+        </w:rPr>
+        <w:t xml:space="preserve"> In the following example, the </w:t>
+      </w:r>
+      <w:r>
+        <w:rPr>
+          <w:rFonts w:ascii="Consolas" w:hAnsi="Consolas" w:cs="Consolas"/>
+        </w:rPr>
+        <w:t xml:space="preserve">spm12 </w:t>
+      </w:r>
+      <w:r>
+        <w:rPr>
+          <w:rFonts w:ascii="Helvetica Light" w:hAnsi="Helvetica Light"/>
+        </w:rPr>
+        <w:t>folder</w:t>
+      </w:r>
+      <w:r>
+        <w:rPr>
+          <w:rFonts w:ascii="Helvetica Light" w:hAnsi="Helvetica Light"/>
+        </w:rPr>
+        <w:t xml:space="preserve"> was placed in the </w:t>
+      </w:r>
+      <w:r>
+        <w:rPr>
+          <w:rFonts w:ascii="Consolas" w:hAnsi="Consolas" w:cs="Consolas"/>
+        </w:rPr>
+        <w:t xml:space="preserve">Downloads </w:t>
+      </w:r>
+      <w:r>
+        <w:rPr>
+          <w:rFonts w:ascii="Helvetica Light" w:hAnsi="Helvetica Light"/>
+        </w:rPr>
+        <w:t>folder.</w:t>
+      </w:r>
+    </w:p>
+    <w:p>
+      <w:pPr>
+        <w:spacing w:line="360" w:lineRule="auto"/>
+        <w:jc w:val="both"/>
+        <w:rPr>
+          <w:rFonts w:ascii="Helvetica Light" w:hAnsi="Helvetica Light"/>
+        </w:rPr>
+      </w:pPr>
+      <w:r>
+        <w:rPr>
+          <w:rFonts w:ascii="Helvetica Light" w:hAnsi="Helvetica Light"/>
+          <w:noProof/>
+        </w:rPr>
+        <mc:AlternateContent>
+          <mc:Choice Requires="wpg">
+            <w:drawing>
+              <wp:anchor distT="0" distB="0" distL="114300" distR="114300" simplePos="0" relativeHeight="251659264" behindDoc="0" locked="0" layoutInCell="1" allowOverlap="1" wp14:anchorId="509932DE" wp14:editId="204158F9">
+                <wp:simplePos x="0" y="0"/>
+                <wp:positionH relativeFrom="column">
+                  <wp:posOffset>0</wp:posOffset>
+                </wp:positionH>
+                <wp:positionV relativeFrom="paragraph">
+                  <wp:posOffset>170131</wp:posOffset>
+                </wp:positionV>
+                <wp:extent cx="5727700" cy="345733"/>
+                <wp:effectExtent l="0" t="0" r="0" b="0"/>
+                <wp:wrapNone/>
+                <wp:docPr id="3" name="Group 3"/>
+                <wp:cNvGraphicFramePr/>
+                <a:graphic xmlns:a="http://schemas.openxmlformats.org/drawingml/2006/main">
+                  <a:graphicData uri="http://schemas.microsoft.com/office/word/2010/wordprocessingGroup">
+                    <wpg:wgp>
+                      <wpg:cNvGrpSpPr/>
+                      <wpg:grpSpPr>
+                        <a:xfrm>
+                          <a:off x="0" y="0"/>
+                          <a:ext cx="5727700" cy="345733"/>
+                          <a:chOff x="0" y="0"/>
+                          <a:chExt cx="5727700" cy="345733"/>
+                        </a:xfrm>
+                      </wpg:grpSpPr>
+                      <wpg:grpSp>
+                        <wpg:cNvPr id="23" name="Group 23"/>
+                        <wpg:cNvGrpSpPr/>
+                        <wpg:grpSpPr>
+                          <a:xfrm>
+                            <a:off x="0" y="0"/>
+                            <a:ext cx="5727700" cy="201930"/>
+                            <a:chOff x="0" y="0"/>
+                            <a:chExt cx="5727700" cy="201930"/>
+                          </a:xfrm>
+                        </wpg:grpSpPr>
+                        <pic:pic xmlns:pic="http://schemas.openxmlformats.org/drawingml/2006/picture">
+                          <pic:nvPicPr>
+                            <pic:cNvPr id="19" name="Picture 19"/>
+                            <pic:cNvPicPr>
+                              <a:picLocks noChangeAspect="1"/>
+                            </pic:cNvPicPr>
+                          </pic:nvPicPr>
+                          <pic:blipFill rotWithShape="1">
+                            <a:blip r:embed="rId12">
+                              <a:extLst>
+                                <a:ext uri="{28A0092B-C50C-407E-A947-70E740481C1C}">
+                                  <a14:useLocalDpi xmlns:a14="http://schemas.microsoft.com/office/drawing/2010/main" val="0"/>
+                                </a:ext>
+                              </a:extLst>
+                            </a:blip>
+                            <a:srcRect b="87802"/>
+                            <a:stretch/>
+                          </pic:blipFill>
+                          <pic:spPr bwMode="auto">
+                            <a:xfrm>
+                              <a:off x="0" y="0"/>
+                              <a:ext cx="5727700" cy="201930"/>
+                            </a:xfrm>
+                            <a:prstGeom prst="rect">
+                              <a:avLst/>
+                            </a:prstGeom>
+                            <a:ln>
+                              <a:noFill/>
+                            </a:ln>
+                            <a:extLst>
+                              <a:ext uri="{53640926-AAD7-44D8-BBD7-CCE9431645EC}">
+                                <a14:shadowObscured xmlns:a14="http://schemas.microsoft.com/office/drawing/2010/main"/>
+                              </a:ext>
+                            </a:extLst>
+                          </pic:spPr>
+                        </pic:pic>
+                        <wps:wsp>
+                          <wps:cNvPr id="22" name="Rectangle 22"/>
+                          <wps:cNvSpPr/>
+                          <wps:spPr>
+                            <a:xfrm>
+                              <a:off x="1626326" y="6531"/>
+                              <a:ext cx="1992086" cy="143510"/>
+                            </a:xfrm>
+                            <a:prstGeom prst="rect">
+                              <a:avLst/>
+                            </a:prstGeom>
+                            <a:solidFill>
+                              <a:srgbClr val="404244"/>
+                            </a:solidFill>
+                            <a:ln>
+                              <a:noFill/>
+                            </a:ln>
+                          </wps:spPr>
+                          <wps:style>
+                            <a:lnRef idx="2">
+                              <a:schemeClr val="accent1">
+                                <a:shade val="50000"/>
+                              </a:schemeClr>
+                            </a:lnRef>
+                            <a:fillRef idx="1">
+                              <a:schemeClr val="accent1"/>
+                            </a:fillRef>
+                            <a:effectRef idx="0">
+                              <a:schemeClr val="accent1"/>
+                            </a:effectRef>
+                            <a:fontRef idx="minor">
+                              <a:schemeClr val="lt1"/>
+                            </a:fontRef>
+                          </wps:style>
+                          <wps:bodyPr rot="0" spcFirstLastPara="0" vertOverflow="overflow" horzOverflow="overflow" vert="horz" wrap="square" lIns="91440" tIns="45720" rIns="91440" bIns="45720" numCol="1" spcCol="0" rtlCol="0" fromWordArt="0" anchor="ctr" anchorCtr="0" forceAA="0" compatLnSpc="1">
+                            <a:prstTxWarp prst="textNoShape">
+                              <a:avLst/>
+                            </a:prstTxWarp>
+                            <a:noAutofit/>
+                          </wps:bodyPr>
+                        </wps:wsp>
+                      </wpg:grpSp>
+                      <pic:pic xmlns:pic="http://schemas.openxmlformats.org/drawingml/2006/picture">
+                        <pic:nvPicPr>
+                          <pic:cNvPr id="20" name="Picture 20"/>
+                          <pic:cNvPicPr>
+                            <a:picLocks noChangeAspect="1"/>
+                          </pic:cNvPicPr>
+                        </pic:nvPicPr>
+                        <pic:blipFill rotWithShape="1">
+                          <a:blip r:embed="rId12">
+                            <a:extLst>
+                              <a:ext uri="{28A0092B-C50C-407E-A947-70E740481C1C}">
+                                <a14:useLocalDpi xmlns:a14="http://schemas.microsoft.com/office/drawing/2010/main" val="0"/>
+                              </a:ext>
+                            </a:extLst>
+                          </a:blip>
+                          <a:srcRect t="75754" b="15571"/>
+                          <a:stretch/>
+                        </pic:blipFill>
+                        <pic:spPr bwMode="auto">
+                          <a:xfrm>
+                            <a:off x="0" y="202223"/>
+                            <a:ext cx="5727065" cy="143510"/>
+                          </a:xfrm>
+                          <a:prstGeom prst="rect">
+                            <a:avLst/>
+                          </a:prstGeom>
+                          <a:ln>
+                            <a:noFill/>
+                          </a:ln>
+                          <a:extLst>
+                            <a:ext uri="{53640926-AAD7-44D8-BBD7-CCE9431645EC}">
+                              <a14:shadowObscured xmlns:a14="http://schemas.microsoft.com/office/drawing/2010/main"/>
+                            </a:ext>
+                          </a:extLst>
+                        </pic:spPr>
+                      </pic:pic>
+                    </wpg:wgp>
+                  </a:graphicData>
+                </a:graphic>
+              </wp:anchor>
+            </w:drawing>
+          </mc:Choice>
+          <mc:Fallback>
+            <w:pict>
+              <v:group w14:anchorId="26AFF3D4" id="Group 3" o:spid="_x0000_s1026" style="position:absolute;margin-left:0;margin-top:13.4pt;width:451pt;height:27.2pt;z-index:251659264" coordsize="57277,3457" o:gfxdata="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">
+                <v:group id="Group 23" o:spid="_x0000_s1027" style="position:absolute;width:57277;height:2019" coordsize="57277,2019" o:gfxdata="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">
+                  <v:shapetype id="_x0000_t75" coordsize="21600,21600" o:spt="75" o:preferrelative="t" path="m@4@5l@4@11@9@11@9@5xe" filled="f" stroked="f">
+                    <v:stroke joinstyle="miter"/>
+                    <v:formulas>
+                      <v:f eqn="if lineDrawn pixelLineWidth 0"/>
+                      <v:f eqn="sum @0 1 0"/>
+                      <v:f eqn="sum 0 0 @1"/>
+                      <v:f eqn="prod @2 1 2"/>
+                      <v:f eqn="prod @3 21600 pixelWidth"/>
+                      <v:f eqn="prod @3 21600 pixelHeight"/>
+                      <v:f eqn="sum @0 0 1"/>
+                      <v:f eqn="prod @6 1 2"/>
+                      <v:f eqn="prod @7 21600 pixelWidth"/>
+                      <v:f eqn="sum @8 21600 0"/>
+                      <v:f eqn="prod @7 21600 pixelHeight"/>
+                      <v:f eqn="sum @10 21600 0"/>
+                    </v:formulas>
+                    <v:path o:extrusionok="f" gradientshapeok="t" o:connecttype="rect"/>
+                    <o:lock v:ext="edit" aspectratio="t"/>
+                  </v:shapetype>
+                  <v:shape id="Picture 19" o:spid="_x0000_s1028" type="#_x0000_t75" style="position:absolute;width:57277;height:2019;visibility:visible;mso-wrap-style:square" o:gfxdata="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">
+                    <v:imagedata r:id="rId13" o:title="" cropbottom="57542f"/>
+                  </v:shape>
+                  <v:rect id="Rectangle 22" o:spid="_x0000_s1029" style="position:absolute;left:16263;top:65;width:19921;height:1435;visibility:visible;mso-wrap-style:square;v-text-anchor:middle" o:gfxdata="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" fillcolor="#404244" stroked="f" strokeweight="1pt"/>
+                </v:group>
+                <v:shape id="Picture 20" o:spid="_x0000_s1030" type="#_x0000_t75" style="position:absolute;top:2022;width:57270;height:1435;visibility:visible;mso-wrap-style:square" o:gfxdata="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">
+                  <v:imagedata r:id="rId13" o:title="" croptop="49646f" cropbottom="10205f"/>
+                </v:shape>
+              </v:group>
+            </w:pict>
+          </mc:Fallback>
+        </mc:AlternateContent>
+      </w:r>
+    </w:p>
+    <w:p>
+      <w:pPr>
+        <w:spacing w:line="360" w:lineRule="auto"/>
+        <w:jc w:val="both"/>
+        <w:rPr>
+          <w:rFonts w:ascii="Helvetica Light" w:hAnsi="Helvetica Light"/>
+        </w:rPr>
+      </w:pPr>
+    </w:p>
+    <w:p>
+      <w:pPr>
+        <w:spacing w:line="360" w:lineRule="auto"/>
+        <w:jc w:val="both"/>
+        <w:rPr>
+          <w:rFonts w:ascii="Helvetica Light" w:hAnsi="Helvetica Light"/>
+        </w:rPr>
+      </w:pPr>
+      <w:r>
+        <w:rPr>
+          <w:rFonts w:ascii="Helvetica Light" w:hAnsi="Helvetica Light"/>
+        </w:rPr>
+        <w:t>Then type the following c</w:t>
+      </w:r>
       <w:bookmarkStart w:id="0" w:name="_GoBack"/>
       <w:bookmarkEnd w:id="0"/>
+      <w:r>
+        <w:rPr>
+          <w:rFonts w:ascii="Helvetica Light" w:hAnsi="Helvetica Light"/>
+        </w:rPr>
+        <w:t xml:space="preserve">ommand: </w:t>
+      </w:r>
     </w:p>
     <w:p>
       <w:pPr>
@@ -1132,93 +1704,388 @@
           <w:rFonts w:ascii="Helvetica Light" w:hAnsi="Helvetica Light"/>
         </w:rPr>
       </w:pPr>
-      <w:r>
-        <w:rPr>
-          <w:rFonts w:ascii="Helvetica Light" w:hAnsi="Helvetica Light"/>
-        </w:rPr>
-        <w:t>If you have trouble getting to this point before the Practical Tutorial Session, please</w:t>
-      </w:r>
-      <w:r>
-        <w:rPr>
-          <w:rFonts w:ascii="Helvetica Light" w:hAnsi="Helvetica Light"/>
-        </w:rPr>
-        <w:t xml:space="preserve"> consult the </w:t>
-      </w:r>
-      <w:r>
-        <w:rPr>
-          <w:rFonts w:ascii="Helvetica Light" w:hAnsi="Helvetica Light"/>
-          <w:b/>
-        </w:rPr>
-        <w:t>#tutorial-helpdesk channel on Slack</w:t>
-      </w:r>
-      <w:r>
-        <w:rPr>
-          <w:rFonts w:ascii="Helvetica Light" w:hAnsi="Helvetica Light"/>
-        </w:rPr>
-        <w:t>. You will be given access to the CPC Slack workspace at the beginning of the course. Check if anyone has had the same issue and has managed to solve it and how. If no one else has encountered the same problem, post your question.</w:t>
-      </w:r>
+    </w:p>
+    <w:p>
+      <w:pPr>
+        <w:pBdr>
+          <w:top w:val="single" w:sz="6" w:space="12" w:color="EAECF0"/>
+          <w:left w:val="single" w:sz="6" w:space="12" w:color="EAECF0"/>
+          <w:bottom w:val="single" w:sz="6" w:space="12" w:color="EAECF0"/>
+          <w:right w:val="single" w:sz="6" w:space="12" w:color="EAECF0"/>
+        </w:pBdr>
+        <w:shd w:val="clear" w:color="auto" w:fill="F8F9FA"/>
+        <w:tabs>
+          <w:tab w:val="left" w:pos="916"/>
+          <w:tab w:val="left" w:pos="1832"/>
+          <w:tab w:val="left" w:pos="2748"/>
+          <w:tab w:val="left" w:pos="3664"/>
+          <w:tab w:val="left" w:pos="4580"/>
+          <w:tab w:val="left" w:pos="5496"/>
+          <w:tab w:val="left" w:pos="6412"/>
+          <w:tab w:val="left" w:pos="7328"/>
+          <w:tab w:val="left" w:pos="8244"/>
+          <w:tab w:val="left" w:pos="9160"/>
+          <w:tab w:val="left" w:pos="10076"/>
+          <w:tab w:val="left" w:pos="10992"/>
+          <w:tab w:val="left" w:pos="11908"/>
+          <w:tab w:val="left" w:pos="12824"/>
+          <w:tab w:val="left" w:pos="13740"/>
+          <w:tab w:val="left" w:pos="14656"/>
+        </w:tabs>
+        <w:spacing w:line="360" w:lineRule="auto"/>
+        <w:jc w:val="both"/>
+        <w:rPr>
+          <w:rFonts w:ascii="Courier New" w:hAnsi="Courier New" w:cs="Courier New"/>
+          <w:color w:val="000000"/>
+          <w:sz w:val="21"/>
+          <w:szCs w:val="21"/>
+        </w:rPr>
+      </w:pPr>
+      <w:proofErr w:type="gramStart"/>
+      <w:r>
+        <w:rPr>
+          <w:rFonts w:ascii="Courier New" w:hAnsi="Courier New" w:cs="Courier New"/>
+          <w:color w:val="000000"/>
+          <w:sz w:val="21"/>
+          <w:szCs w:val="21"/>
+        </w:rPr>
+        <w:t>find .</w:t>
+      </w:r>
+      <w:proofErr w:type="gramEnd"/>
+      <w:r>
+        <w:rPr>
+          <w:rFonts w:ascii="Courier New" w:hAnsi="Courier New" w:cs="Courier New"/>
+          <w:color w:val="000000"/>
+          <w:sz w:val="21"/>
+          <w:szCs w:val="21"/>
+        </w:rPr>
+        <w:t xml:space="preserve"> -name "</w:t>
+      </w:r>
+      <w:proofErr w:type="gramStart"/>
+      <w:r>
+        <w:rPr>
+          <w:rFonts w:ascii="Courier New" w:hAnsi="Courier New" w:cs="Courier New"/>
+          <w:color w:val="000000"/>
+          <w:sz w:val="21"/>
+          <w:szCs w:val="21"/>
+        </w:rPr>
+        <w:t>*.mexmaci</w:t>
+      </w:r>
+      <w:proofErr w:type="gramEnd"/>
+      <w:r>
+        <w:rPr>
+          <w:rFonts w:ascii="Courier New" w:hAnsi="Courier New" w:cs="Courier New"/>
+          <w:color w:val="000000"/>
+          <w:sz w:val="21"/>
+          <w:szCs w:val="21"/>
+        </w:rPr>
+        <w:t xml:space="preserve">64" -exec </w:t>
+      </w:r>
+      <w:proofErr w:type="spellStart"/>
+      <w:r>
+        <w:rPr>
+          <w:rFonts w:ascii="Courier New" w:hAnsi="Courier New" w:cs="Courier New"/>
+          <w:color w:val="000000"/>
+          <w:sz w:val="21"/>
+          <w:szCs w:val="21"/>
+        </w:rPr>
+        <w:t>xattr</w:t>
+      </w:r>
+      <w:proofErr w:type="spellEnd"/>
+      <w:r>
+        <w:rPr>
+          <w:rFonts w:ascii="Courier New" w:hAnsi="Courier New" w:cs="Courier New"/>
+          <w:color w:val="000000"/>
+          <w:sz w:val="21"/>
+          <w:szCs w:val="21"/>
+        </w:rPr>
+        <w:t xml:space="preserve"> -d </w:t>
+      </w:r>
+      <w:proofErr w:type="spellStart"/>
+      <w:r>
+        <w:rPr>
+          <w:rFonts w:ascii="Courier New" w:hAnsi="Courier New" w:cs="Courier New"/>
+          <w:color w:val="000000"/>
+          <w:sz w:val="21"/>
+          <w:szCs w:val="21"/>
+        </w:rPr>
+        <w:t>com.apple.quarantine</w:t>
+      </w:r>
+      <w:proofErr w:type="spellEnd"/>
+      <w:r>
+        <w:rPr>
+          <w:rFonts w:ascii="Courier New" w:hAnsi="Courier New" w:cs="Courier New"/>
+          <w:color w:val="000000"/>
+          <w:sz w:val="21"/>
+          <w:szCs w:val="21"/>
+        </w:rPr>
+        <w:t xml:space="preserve"> {} \;</w:t>
+      </w:r>
+    </w:p>
+    <w:p>
+      <w:pPr>
+        <w:spacing w:line="360" w:lineRule="auto"/>
+        <w:jc w:val="both"/>
+        <w:rPr>
+          <w:rFonts w:ascii="Helvetica Light" w:hAnsi="Helvetica Light"/>
+        </w:rPr>
+      </w:pPr>
+    </w:p>
+    <w:p>
+      <w:pPr>
+        <w:spacing w:line="360" w:lineRule="auto"/>
+        <w:jc w:val="both"/>
+        <w:rPr>
+          <w:rFonts w:ascii="Helvetica Light" w:hAnsi="Helvetica Light"/>
+        </w:rPr>
+      </w:pPr>
+      <w:r>
+        <w:rPr>
+          <w:rFonts w:ascii="Helvetica Light" w:hAnsi="Helvetica Light"/>
+          <w:noProof/>
+        </w:rPr>
+        <mc:AlternateContent>
+          <mc:Choice Requires="wpg">
+            <w:drawing>
+              <wp:anchor distT="0" distB="0" distL="114300" distR="114300" simplePos="0" relativeHeight="251660288" behindDoc="0" locked="0" layoutInCell="1" allowOverlap="1" wp14:anchorId="05FF18A2" wp14:editId="2660BFF7">
+                <wp:simplePos x="0" y="0"/>
+                <wp:positionH relativeFrom="column">
+                  <wp:posOffset>0</wp:posOffset>
+                </wp:positionH>
+                <wp:positionV relativeFrom="paragraph">
+                  <wp:posOffset>155917</wp:posOffset>
+                </wp:positionV>
+                <wp:extent cx="5727700" cy="477178"/>
+                <wp:effectExtent l="0" t="0" r="0" b="5715"/>
+                <wp:wrapNone/>
+                <wp:docPr id="4" name="Group 4"/>
+                <wp:cNvGraphicFramePr/>
+                <a:graphic xmlns:a="http://schemas.openxmlformats.org/drawingml/2006/main">
+                  <a:graphicData uri="http://schemas.microsoft.com/office/word/2010/wordprocessingGroup">
+                    <wpg:wgp>
+                      <wpg:cNvGrpSpPr/>
+                      <wpg:grpSpPr>
+                        <a:xfrm>
+                          <a:off x="0" y="0"/>
+                          <a:ext cx="5727700" cy="477178"/>
+                          <a:chOff x="0" y="0"/>
+                          <a:chExt cx="5727700" cy="477178"/>
+                        </a:xfrm>
+                      </wpg:grpSpPr>
+                      <wpg:grpSp>
+                        <wpg:cNvPr id="5" name="Group 5"/>
+                        <wpg:cNvGrpSpPr/>
+                        <wpg:grpSpPr>
+                          <a:xfrm>
+                            <a:off x="0" y="0"/>
+                            <a:ext cx="5727700" cy="201930"/>
+                            <a:chOff x="0" y="0"/>
+                            <a:chExt cx="5727700" cy="201930"/>
+                          </a:xfrm>
+                        </wpg:grpSpPr>
+                        <pic:pic xmlns:pic="http://schemas.openxmlformats.org/drawingml/2006/picture">
+                          <pic:nvPicPr>
+                            <pic:cNvPr id="6" name="Picture 6"/>
+                            <pic:cNvPicPr>
+                              <a:picLocks noChangeAspect="1"/>
+                            </pic:cNvPicPr>
+                          </pic:nvPicPr>
+                          <pic:blipFill rotWithShape="1">
+                            <a:blip r:embed="rId12">
+                              <a:extLst>
+                                <a:ext uri="{28A0092B-C50C-407E-A947-70E740481C1C}">
+                                  <a14:useLocalDpi xmlns:a14="http://schemas.microsoft.com/office/drawing/2010/main" val="0"/>
+                                </a:ext>
+                              </a:extLst>
+                            </a:blip>
+                            <a:srcRect b="87802"/>
+                            <a:stretch/>
+                          </pic:blipFill>
+                          <pic:spPr bwMode="auto">
+                            <a:xfrm>
+                              <a:off x="0" y="0"/>
+                              <a:ext cx="5727700" cy="201930"/>
+                            </a:xfrm>
+                            <a:prstGeom prst="rect">
+                              <a:avLst/>
+                            </a:prstGeom>
+                            <a:ln>
+                              <a:noFill/>
+                            </a:ln>
+                            <a:extLst>
+                              <a:ext uri="{53640926-AAD7-44D8-BBD7-CCE9431645EC}">
+                                <a14:shadowObscured xmlns:a14="http://schemas.microsoft.com/office/drawing/2010/main"/>
+                              </a:ext>
+                            </a:extLst>
+                          </pic:spPr>
+                        </pic:pic>
+                        <wps:wsp>
+                          <wps:cNvPr id="7" name="Rectangle 7"/>
+                          <wps:cNvSpPr/>
+                          <wps:spPr>
+                            <a:xfrm>
+                              <a:off x="1626325" y="6531"/>
+                              <a:ext cx="1992086" cy="143510"/>
+                            </a:xfrm>
+                            <a:prstGeom prst="rect">
+                              <a:avLst/>
+                            </a:prstGeom>
+                            <a:solidFill>
+                              <a:srgbClr val="404244"/>
+                            </a:solidFill>
+                            <a:ln>
+                              <a:noFill/>
+                            </a:ln>
+                          </wps:spPr>
+                          <wps:style>
+                            <a:lnRef idx="2">
+                              <a:schemeClr val="accent1">
+                                <a:shade val="50000"/>
+                              </a:schemeClr>
+                            </a:lnRef>
+                            <a:fillRef idx="1">
+                              <a:schemeClr val="accent1"/>
+                            </a:fillRef>
+                            <a:effectRef idx="0">
+                              <a:schemeClr val="accent1"/>
+                            </a:effectRef>
+                            <a:fontRef idx="minor">
+                              <a:schemeClr val="lt1"/>
+                            </a:fontRef>
+                          </wps:style>
+                          <wps:bodyPr rot="0" spcFirstLastPara="0" vertOverflow="overflow" horzOverflow="overflow" vert="horz" wrap="square" lIns="91440" tIns="45720" rIns="91440" bIns="45720" numCol="1" spcCol="0" rtlCol="0" fromWordArt="0" anchor="ctr" anchorCtr="0" forceAA="0" compatLnSpc="1">
+                            <a:prstTxWarp prst="textNoShape">
+                              <a:avLst/>
+                            </a:prstTxWarp>
+                            <a:noAutofit/>
+                          </wps:bodyPr>
+                        </wps:wsp>
+                      </wpg:grpSp>
+                      <pic:pic xmlns:pic="http://schemas.openxmlformats.org/drawingml/2006/picture">
+                        <pic:nvPicPr>
+                          <pic:cNvPr id="9" name="Picture 9"/>
+                          <pic:cNvPicPr>
+                            <a:picLocks noChangeAspect="1"/>
+                          </pic:cNvPicPr>
+                        </pic:nvPicPr>
+                        <pic:blipFill rotWithShape="1">
+                          <a:blip r:embed="rId12">
+                            <a:extLst>
+                              <a:ext uri="{28A0092B-C50C-407E-A947-70E740481C1C}">
+                                <a14:useLocalDpi xmlns:a14="http://schemas.microsoft.com/office/drawing/2010/main" val="0"/>
+                              </a:ext>
+                            </a:extLst>
+                          </a:blip>
+                          <a:srcRect t="83419"/>
+                          <a:stretch/>
+                        </pic:blipFill>
+                        <pic:spPr bwMode="auto">
+                          <a:xfrm>
+                            <a:off x="0" y="202223"/>
+                            <a:ext cx="5727700" cy="274955"/>
+                          </a:xfrm>
+                          <a:prstGeom prst="rect">
+                            <a:avLst/>
+                          </a:prstGeom>
+                          <a:ln>
+                            <a:noFill/>
+                          </a:ln>
+                          <a:extLst>
+                            <a:ext uri="{53640926-AAD7-44D8-BBD7-CCE9431645EC}">
+                              <a14:shadowObscured xmlns:a14="http://schemas.microsoft.com/office/drawing/2010/main"/>
+                            </a:ext>
+                          </a:extLst>
+                        </pic:spPr>
+                      </pic:pic>
+                    </wpg:wgp>
+                  </a:graphicData>
+                </a:graphic>
+              </wp:anchor>
+            </w:drawing>
+          </mc:Choice>
+          <mc:Fallback>
+            <w:pict>
+              <v:group w14:anchorId="5406C14B" id="Group 4" o:spid="_x0000_s1026" style="position:absolute;margin-left:0;margin-top:12.3pt;width:451pt;height:37.55pt;z-index:251660288" coordsize="57277,4771" o:gfxdata="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">
+                <v:group id="Group 5" o:spid="_x0000_s1027" style="position:absolute;width:57277;height:2019" coordsize="57277,2019" o:gfxdata="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">
+                  <v:shape id="Picture 6" o:spid="_x0000_s1028" type="#_x0000_t75" style="position:absolute;width:57277;height:2019;visibility:visible;mso-wrap-style:square" o:gfxdata="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">
+                    <v:imagedata r:id="rId13" o:title="" cropbottom="57542f"/>
+                  </v:shape>
+                  <v:rect id="Rectangle 7" o:spid="_x0000_s1029" style="position:absolute;left:16263;top:65;width:19921;height:1435;visibility:visible;mso-wrap-style:square;v-text-anchor:middle" o:gfxdata="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" fillcolor="#404244" stroked="f" strokeweight="1pt"/>
+                </v:group>
+                <v:shape id="Picture 9" o:spid="_x0000_s1030" type="#_x0000_t75" style="position:absolute;top:2022;width:57277;height:2749;visibility:visible;mso-wrap-style:square" o:gfxdata="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">
+                  <v:imagedata r:id="rId13" o:title="" croptop="54669f"/>
+                </v:shape>
+              </v:group>
+            </w:pict>
+          </mc:Fallback>
+        </mc:AlternateContent>
+      </w:r>
+    </w:p>
+    <w:p>
+      <w:pPr>
+        <w:spacing w:line="360" w:lineRule="auto"/>
+        <w:jc w:val="both"/>
+        <w:rPr>
+          <w:rFonts w:ascii="Helvetica Light" w:hAnsi="Helvetica Light"/>
+        </w:rPr>
+      </w:pPr>
+    </w:p>
+    <w:p>
+      <w:pPr>
+        <w:spacing w:line="360" w:lineRule="auto"/>
+        <w:jc w:val="both"/>
+        <w:rPr>
+          <w:rFonts w:ascii="Helvetica Light" w:hAnsi="Helvetica Light"/>
+        </w:rPr>
+      </w:pPr>
+    </w:p>
+    <w:p>
+      <w:pPr>
+        <w:spacing w:line="360" w:lineRule="auto"/>
+        <w:jc w:val="both"/>
+        <w:rPr>
+          <w:rFonts w:ascii="Helvetica Light" w:hAnsi="Helvetica Light"/>
+        </w:rPr>
+      </w:pPr>
+    </w:p>
+    <w:p>
+      <w:pPr>
+        <w:spacing w:line="360" w:lineRule="auto"/>
+        <w:jc w:val="both"/>
+        <w:rPr>
+          <w:rFonts w:ascii="Helvetica Light" w:hAnsi="Helvetica Light"/>
+        </w:rPr>
+      </w:pPr>
+      <w:r>
+        <w:rPr>
+          <w:rFonts w:ascii="Helvetica Light" w:hAnsi="Helvetica Light"/>
+        </w:rPr>
+        <w:t xml:space="preserve">This should solve the problem and allow you to run the demo. This solution was taken from the SPM Wiki:  </w:t>
+      </w:r>
+    </w:p>
+    <w:p>
+      <w:pPr>
+        <w:spacing w:line="360" w:lineRule="auto"/>
+        <w:jc w:val="both"/>
+        <w:rPr>
+          <w:rFonts w:ascii="Helvetica Light" w:hAnsi="Helvetica Light"/>
+        </w:rPr>
+      </w:pPr>
+      <w:hyperlink r:id="rId14" w:anchor="macOS_Catalina" w:history="1">
+        <w:r>
+          <w:rPr>
+            <w:rStyle w:val="Hyperlink"/>
+            <w:rFonts w:ascii="Helvetica Light" w:hAnsi="Helvetica Light"/>
+          </w:rPr>
+          <w:t>https://en.wikibooks.org/wiki/SPM/Installation_on_64bit_Mac_OS_(Intel)#macOS_Catalina</w:t>
+        </w:r>
+      </w:hyperlink>
       <w:r>
         <w:rPr>
           <w:rFonts w:ascii="Helvetica Light" w:hAnsi="Helvetica Light"/>
         </w:rPr>
         <w:t xml:space="preserve"> </w:t>
       </w:r>
-      <w:r>
-        <w:rPr>
-          <w:rFonts w:ascii="Helvetica Light" w:hAnsi="Helvetica Light"/>
-          <w:b/>
-        </w:rPr>
-        <w:t>Alex</w:t>
-      </w:r>
-      <w:r>
-        <w:rPr>
-          <w:rFonts w:ascii="Helvetica Light" w:hAnsi="Helvetica Light"/>
-          <w:b/>
-        </w:rPr>
-        <w:t xml:space="preserve"> </w:t>
-      </w:r>
-      <w:r>
-        <w:rPr>
-          <w:rFonts w:ascii="Helvetica Light" w:hAnsi="Helvetica Light"/>
-        </w:rPr>
-        <w:t>will be monitoring the channel and providing support. In addition, g</w:t>
-      </w:r>
-      <w:r>
-        <w:rPr>
-          <w:rFonts w:ascii="Helvetica Light" w:hAnsi="Helvetica Light"/>
-        </w:rPr>
-        <w:t xml:space="preserve">iven the volume of attendees this year, </w:t>
-      </w:r>
-      <w:r>
-        <w:rPr>
-          <w:rFonts w:ascii="Helvetica Light" w:hAnsi="Helvetica Light"/>
-        </w:rPr>
-        <w:t>we would be really grateful if you could</w:t>
-      </w:r>
-      <w:r>
-        <w:rPr>
-          <w:rFonts w:ascii="Helvetica Light" w:hAnsi="Helvetica Light"/>
-        </w:rPr>
-        <w:t xml:space="preserve"> </w:t>
-      </w:r>
-      <w:r>
-        <w:rPr>
-          <w:rFonts w:ascii="Helvetica Light" w:hAnsi="Helvetica Light"/>
-        </w:rPr>
-        <w:t>assist</w:t>
-      </w:r>
-      <w:r>
-        <w:rPr>
-          <w:rFonts w:ascii="Helvetica Light" w:hAnsi="Helvetica Light"/>
-        </w:rPr>
-        <w:t xml:space="preserve"> us by answering queries on Slack yourself if you </w:t>
-      </w:r>
-      <w:r>
-        <w:rPr>
-          <w:rFonts w:ascii="Helvetica Light" w:hAnsi="Helvetica Light"/>
-        </w:rPr>
-        <w:t>come across a problem you know and have solved.</w:t>
-      </w:r>
     </w:p>
     <w:p>
       <w:pPr>
@@ -1228,36 +2095,6 @@
           <w:rFonts w:ascii="Helvetica Light" w:hAnsi="Helvetica Light"/>
         </w:rPr>
       </w:pPr>
-      <w:r>
-        <w:rPr>
-          <w:rFonts w:ascii="Helvetica Light" w:hAnsi="Helvetica Light"/>
-        </w:rPr>
-        <w:t xml:space="preserve">For those who need more personalized help, </w:t>
-      </w:r>
-      <w:r>
-        <w:rPr>
-          <w:rFonts w:ascii="Helvetica Light" w:hAnsi="Helvetica Light"/>
-        </w:rPr>
-        <w:t>Alex</w:t>
-      </w:r>
-      <w:r>
-        <w:rPr>
-          <w:rFonts w:ascii="Helvetica Light" w:hAnsi="Helvetica Light"/>
-        </w:rPr>
-        <w:t xml:space="preserve"> will be offering support </w:t>
-      </w:r>
-      <w:r>
-        <w:rPr>
-          <w:rFonts w:ascii="Helvetica Light" w:hAnsi="Helvetica Light"/>
-        </w:rPr>
-        <w:t>hours</w:t>
-      </w:r>
-      <w:r>
-        <w:rPr>
-          <w:rFonts w:ascii="Helvetica Light" w:hAnsi="Helvetica Light"/>
-        </w:rPr>
-        <w:t>. More information on the exact time will follow.</w:t>
-      </w:r>
     </w:p>
     <w:sectPr>
       <w:pgSz w:w="11900" w:h="16840"/>
@@ -3517,7 +4354,7 @@
 </file>
 
 <file path=customXml/itemProps1.xml><?xml version="1.0" encoding="utf-8"?>
-<ds:datastoreItem xmlns:ds="http://schemas.openxmlformats.org/officeDocument/2006/customXml" ds:itemID="{794CECE6-AAB8-4DAA-ADEA-E6E63861EEB4}">
+<ds:datastoreItem xmlns:ds="http://schemas.openxmlformats.org/officeDocument/2006/customXml" ds:itemID="{99227C9F-2850-41C7-93B5-FDF5A0E259C6}">
   <ds:schemaRefs>
     <ds:schemaRef ds:uri="http://schemas.openxmlformats.org/officeDocument/2006/bibliography"/>
   </ds:schemaRefs>

</xml_diff>